<commit_message>
major changes, almost done
</commit_message>
<xml_diff>
--- a/instructions/COMP 3612 Assignment 1.docx
+++ b/instructions/COMP 3612 Assignment 1.docx
@@ -1,6 +1,6 @@
 
 <file path=word/document.xml><?xml version="1.0" encoding="utf-8"?>
-<w:document xmlns:wpc="http://schemas.microsoft.com/office/word/2010/wordprocessingCanvas" xmlns:cx="http://schemas.microsoft.com/office/drawing/2014/chartex" xmlns:cx1="http://schemas.microsoft.com/office/drawing/2015/9/8/chartex" xmlns:cx2="http://schemas.microsoft.com/office/drawing/2015/10/21/chartex" xmlns:cx3="http://schemas.microsoft.com/office/drawing/2016/5/9/chartex" xmlns:cx4="http://schemas.microsoft.com/office/drawing/2016/5/10/chartex" xmlns:cx5="http://schemas.microsoft.com/office/drawing/2016/5/11/chartex" xmlns:cx6="http://schemas.microsoft.com/office/drawing/2016/5/12/chartex" xmlns:cx7="http://schemas.microsoft.com/office/drawing/2016/5/13/chartex" xmlns:cx8="http://schemas.microsoft.com/office/drawing/2016/5/14/chartex" xmlns:mc="http://schemas.openxmlformats.org/markup-compatibility/2006" xmlns:aink="http://schemas.microsoft.com/office/drawing/2016/ink" xmlns:am3d="http://schemas.microsoft.com/office/drawing/2017/model3d" xmlns:o="urn:schemas-microsoft-com:office:office" xmlns:r="http://schemas.openxmlformats.org/officeDocument/2006/relationships" xmlns:m="http://schemas.openxmlformats.org/officeDocument/2006/math" xmlns:v="urn:schemas-microsoft-com:vml" xmlns:wp14="http://schemas.microsoft.com/office/word/2010/wordprocessingDrawing" xmlns:wp="http://schemas.openxmlformats.org/drawingml/2006/wordprocessingDrawing" xmlns:w10="urn:schemas-microsoft-com:office:word" xmlns:w="http://schemas.openxmlformats.org/wordprocessingml/2006/main" xmlns:w14="http://schemas.microsoft.com/office/word/2010/wordml" xmlns:w15="http://schemas.microsoft.com/office/word/2012/wordml" xmlns:w16cex="http://schemas.microsoft.com/office/word/2018/wordml/cex" xmlns:w16cid="http://schemas.microsoft.com/office/word/2016/wordml/cid" xmlns:w16="http://schemas.microsoft.com/office/word/2018/wordml" xmlns:w16sdtdh="http://schemas.microsoft.com/office/word/2020/wordml/sdtdatahash" xmlns:w16se="http://schemas.microsoft.com/office/word/2015/wordml/symex" xmlns:wpg="http://schemas.microsoft.com/office/word/2010/wordprocessingGroup" xmlns:wpi="http://schemas.microsoft.com/office/word/2010/wordprocessingInk" xmlns:wne="http://schemas.microsoft.com/office/word/2006/wordml" xmlns:wps="http://schemas.microsoft.com/office/word/2010/wordprocessingShape" mc:Ignorable="w14 w15 w16se w16cid w16 w16cex w16sdtdh wp14">
+<w:document xmlns:wpc="http://schemas.microsoft.com/office/word/2010/wordprocessingCanvas" xmlns:cx="http://schemas.microsoft.com/office/drawing/2014/chartex" xmlns:cx1="http://schemas.microsoft.com/office/drawing/2015/9/8/chartex" xmlns:cx2="http://schemas.microsoft.com/office/drawing/2015/10/21/chartex" xmlns:cx3="http://schemas.microsoft.com/office/drawing/2016/5/9/chartex" xmlns:cx4="http://schemas.microsoft.com/office/drawing/2016/5/10/chartex" xmlns:cx5="http://schemas.microsoft.com/office/drawing/2016/5/11/chartex" xmlns:cx6="http://schemas.microsoft.com/office/drawing/2016/5/12/chartex" xmlns:cx7="http://schemas.microsoft.com/office/drawing/2016/5/13/chartex" xmlns:cx8="http://schemas.microsoft.com/office/drawing/2016/5/14/chartex" xmlns:mc="http://schemas.openxmlformats.org/markup-compatibility/2006" xmlns:aink="http://schemas.microsoft.com/office/drawing/2016/ink" xmlns:am3d="http://schemas.microsoft.com/office/drawing/2017/model3d" xmlns:o="urn:schemas-microsoft-com:office:office" xmlns:oel="http://schemas.microsoft.com/office/2019/extlst" xmlns:r="http://schemas.openxmlformats.org/officeDocument/2006/relationships" xmlns:m="http://schemas.openxmlformats.org/officeDocument/2006/math" xmlns:v="urn:schemas-microsoft-com:vml" xmlns:wp14="http://schemas.microsoft.com/office/word/2010/wordprocessingDrawing" xmlns:wp="http://schemas.openxmlformats.org/drawingml/2006/wordprocessingDrawing" xmlns:w10="urn:schemas-microsoft-com:office:word" xmlns:w="http://schemas.openxmlformats.org/wordprocessingml/2006/main" xmlns:w14="http://schemas.microsoft.com/office/word/2010/wordml" xmlns:w15="http://schemas.microsoft.com/office/word/2012/wordml" xmlns:w16cex="http://schemas.microsoft.com/office/word/2018/wordml/cex" xmlns:w16cid="http://schemas.microsoft.com/office/word/2016/wordml/cid" xmlns:w16="http://schemas.microsoft.com/office/word/2018/wordml" xmlns:w16du="http://schemas.microsoft.com/office/word/2023/wordml/word16du" xmlns:w16sdtdh="http://schemas.microsoft.com/office/word/2020/wordml/sdtdatahash" xmlns:w16se="http://schemas.microsoft.com/office/word/2015/wordml/symex" xmlns:wpg="http://schemas.microsoft.com/office/word/2010/wordprocessingGroup" xmlns:wpi="http://schemas.microsoft.com/office/word/2010/wordprocessingInk" xmlns:wne="http://schemas.microsoft.com/office/word/2006/wordml" xmlns:wps="http://schemas.microsoft.com/office/word/2010/wordprocessingShape" mc:Ignorable="w14 w15 w16se w16cid w16 w16cex w16sdtdh w16du wp14">
   <w:body>
     <w:p>
       <w:pPr>
@@ -60,31 +60,42 @@
         <w:rPr>
           <w:sz w:val="22"/>
         </w:rPr>
-        <w:t>Version: 1.</w:t>
-      </w:r>
-      <w:r>
-        <w:rPr>
-          <w:sz w:val="22"/>
+        <w:t xml:space="preserve">Version: </w:t>
+      </w:r>
+      <w:r>
+        <w:rPr>
+          <w:sz w:val="22"/>
+          <w:highlight w:val="yellow"/>
+        </w:rPr>
+        <w:t>2</w:t>
+      </w:r>
+      <w:r>
+        <w:rPr>
+          <w:sz w:val="22"/>
+          <w:highlight w:val="yellow"/>
+        </w:rPr>
+        <w:t>.</w:t>
+      </w:r>
+      <w:r>
+        <w:rPr>
+          <w:sz w:val="22"/>
+          <w:highlight w:val="yellow"/>
         </w:rPr>
         <w:t>0</w:t>
       </w:r>
       <w:r>
         <w:rPr>
           <w:sz w:val="22"/>
+          <w:highlight w:val="yellow"/>
         </w:rPr>
         <w:t xml:space="preserve"> </w:t>
       </w:r>
       <w:r>
         <w:rPr>
           <w:sz w:val="22"/>
-        </w:rPr>
-        <w:t xml:space="preserve">Sept </w:t>
-      </w:r>
-      <w:r>
-        <w:rPr>
-          <w:sz w:val="22"/>
-        </w:rPr>
-        <w:t>16</w:t>
+          <w:highlight w:val="yellow"/>
+        </w:rPr>
+        <w:t>Oct 1</w:t>
       </w:r>
       <w:r>
         <w:rPr>
@@ -152,7 +163,6 @@
         </w:rPr>
         <w:t xml:space="preserve"> at </w:t>
       </w:r>
-      <w:proofErr w:type="spellStart"/>
       <w:r>
         <w:rPr>
           <w:sz w:val="22"/>
@@ -165,7 +175,6 @@
         </w:rPr>
         <w:t>ish</w:t>
       </w:r>
-      <w:proofErr w:type="spellEnd"/>
       <w:r>
         <w:rPr>
           <w:sz w:val="22"/>
@@ -176,21 +185,7 @@
         <w:rPr>
           <w:sz w:val="22"/>
         </w:rPr>
-        <w:t>[</w:t>
-      </w:r>
-      <w:proofErr w:type="spellStart"/>
-      <w:r>
-        <w:rPr>
-          <w:sz w:val="22"/>
-        </w:rPr>
-        <w:t>i.e</w:t>
-      </w:r>
-      <w:proofErr w:type="spellEnd"/>
-      <w:r>
-        <w:rPr>
-          <w:sz w:val="22"/>
-        </w:rPr>
-        <w:t>, I don’t care about several hours plus or minus]</w:t>
+        <w:t>[i.e, I don’t care about several hours plus or minus]</w:t>
       </w:r>
     </w:p>
     <w:p>
@@ -1204,39 +1199,29 @@
           <w:sz w:val="22"/>
           <w:szCs w:val="22"/>
         </w:rPr>
-        <w:t xml:space="preserve">) has the content needed for this page, so you can simply </w:t>
-      </w:r>
-      <w:proofErr w:type="spellStart"/>
-      <w:r>
-        <w:rPr>
-          <w:sz w:val="22"/>
-          <w:szCs w:val="22"/>
-        </w:rPr>
-        <w:t>copy+paste</w:t>
-      </w:r>
-      <w:proofErr w:type="spellEnd"/>
-      <w:r>
-        <w:rPr>
-          <w:sz w:val="22"/>
-          <w:szCs w:val="22"/>
-        </w:rPr>
-        <w:t xml:space="preserve"> from the text file. The file names for the card images </w:t>
-      </w:r>
-      <w:proofErr w:type="gramStart"/>
-      <w:r>
-        <w:rPr>
-          <w:sz w:val="22"/>
-          <w:szCs w:val="22"/>
-        </w:rPr>
-        <w:t>is</w:t>
-      </w:r>
-      <w:proofErr w:type="gramEnd"/>
-      <w:r>
-        <w:rPr>
-          <w:sz w:val="22"/>
-          <w:szCs w:val="22"/>
-        </w:rPr>
-        <w:t xml:space="preserve"> the image’s id + “-small.jpg” (e.g., </w:t>
+        <w:t>) has the content needed for this page</w:t>
+      </w:r>
+      <w:r>
+        <w:rPr>
+          <w:sz w:val="22"/>
+          <w:szCs w:val="22"/>
+        </w:rPr>
+        <w:t xml:space="preserve"> </w:t>
+      </w:r>
+      <w:r>
+        <w:rPr>
+          <w:sz w:val="22"/>
+          <w:szCs w:val="22"/>
+          <w:highlight w:val="yellow"/>
+        </w:rPr>
+        <w:t>(it has changed)</w:t>
+      </w:r>
+      <w:r>
+        <w:rPr>
+          <w:sz w:val="22"/>
+          <w:szCs w:val="22"/>
+        </w:rPr>
+        <w:t xml:space="preserve">, so you can simply copy+paste from the text file. The file names for the card images is the image’s id + “-small.jpg” (e.g., </w:t>
       </w:r>
       <w:r>
         <w:rPr>
@@ -1252,6 +1237,21 @@
           <w:szCs w:val="22"/>
         </w:rPr>
         <w:t>).</w:t>
+      </w:r>
+      <w:r>
+        <w:rPr>
+          <w:sz w:val="22"/>
+          <w:szCs w:val="22"/>
+        </w:rPr>
+        <w:t xml:space="preserve"> </w:t>
+      </w:r>
+      <w:r>
+        <w:rPr>
+          <w:sz w:val="22"/>
+          <w:szCs w:val="22"/>
+          <w:highlight w:val="yellow"/>
+        </w:rPr>
+        <w:t>I’ve replaced the Nova Scotia image and text with a Paris one.</w:t>
       </w:r>
     </w:p>
     <w:p>
@@ -1526,33 +1526,65 @@
           <w:sz w:val="22"/>
           <w:szCs w:val="22"/>
         </w:rPr>
-        <w:t>have three different pages for the three different images. These pages must use the same CSS file. The sketch below illustrates the basic functionality.</w:t>
-      </w:r>
-      <w:r>
-        <w:rPr>
-          <w:sz w:val="22"/>
-          <w:szCs w:val="22"/>
-        </w:rPr>
-        <w:br/>
-      </w:r>
-      <w:r>
-        <w:rPr>
-          <w:sz w:val="22"/>
-          <w:szCs w:val="22"/>
-        </w:rPr>
-        <w:br/>
-      </w:r>
-      <w:r>
-        <w:rPr>
-          <w:noProof/>
+        <w:t>have three different pages for the three different images. These pages must use the same CSS file.</w:t>
+      </w:r>
+      <w:r>
+        <w:rPr>
+          <w:sz w:val="22"/>
+          <w:szCs w:val="22"/>
+        </w:rPr>
+        <w:t xml:space="preserve"> </w:t>
+      </w:r>
+      <w:r>
+        <w:rPr>
+          <w:sz w:val="22"/>
+          <w:szCs w:val="22"/>
+          <w:highlight w:val="yellow"/>
+        </w:rPr>
+        <w:t>I have removed the mapquest requirement and have changed the layout requirement for the individual pages.</w:t>
+      </w:r>
+      <w:r>
+        <w:rPr>
+          <w:sz w:val="22"/>
+          <w:szCs w:val="22"/>
+        </w:rPr>
+        <w:t xml:space="preserve"> </w:t>
+      </w:r>
+      <w:r>
+        <w:rPr>
+          <w:sz w:val="22"/>
+          <w:szCs w:val="22"/>
+          <w:highlight w:val="yellow"/>
+        </w:rPr>
+        <w:t>The sketch below illustrates the basic functionality</w:t>
+      </w:r>
+      <w:r>
+        <w:rPr>
+          <w:sz w:val="22"/>
+          <w:szCs w:val="22"/>
+        </w:rPr>
+        <w:t>.</w:t>
+      </w:r>
+    </w:p>
+    <w:p>
+      <w:pPr>
+        <w:spacing w:before="120" w:after="200" w:line="276" w:lineRule="auto"/>
+        <w:ind w:left="360"/>
+        <w:rPr>
+          <w:sz w:val="22"/>
+          <w:szCs w:val="22"/>
+        </w:rPr>
+      </w:pPr>
+      <w:r>
+        <w:rPr>
           <w:sz w:val="22"/>
           <w:szCs w:val="22"/>
         </w:rPr>
         <w:drawing>
-          <wp:inline distT="0" distB="0" distL="0" distR="0" wp14:anchorId="23C7C930" wp14:editId="1F9A34BC">
-            <wp:extent cx="3771900" cy="3739100"/>
+          <wp:inline distT="0" distB="0" distL="0" distR="0" wp14:anchorId="63D483B5" wp14:editId="7ADEF345">
+            <wp:extent cx="2887980" cy="2842346"/>
             <wp:effectExtent l="0" t="0" r="0" b="0"/>
-            <wp:docPr id="2" name="Picture 2"/>
+            <wp:docPr id="1433647848" name="Picture 1"/>
             <wp:cNvGraphicFramePr>
               <a:graphicFrameLocks xmlns:a="http://schemas.openxmlformats.org/drawingml/2006/main" noChangeAspect="1"/>
             </wp:cNvGraphicFramePr>
@@ -1560,7 +1592,7 @@
               <a:graphicData uri="http://schemas.openxmlformats.org/drawingml/2006/picture">
                 <pic:pic xmlns:pic="http://schemas.openxmlformats.org/drawingml/2006/picture">
                   <pic:nvPicPr>
-                    <pic:cNvPr id="1" name=""/>
+                    <pic:cNvPr id="1433647848" name=""/>
                     <pic:cNvPicPr/>
                   </pic:nvPicPr>
                   <pic:blipFill>
@@ -1572,7 +1604,7 @@
                   <pic:spPr>
                     <a:xfrm>
                       <a:off x="0" y="0"/>
-                      <a:ext cx="3776896" cy="3744052"/>
+                      <a:ext cx="2890991" cy="2845309"/>
                     </a:xfrm>
                     <a:prstGeom prst="rect">
                       <a:avLst/>
@@ -1634,46 +1666,29 @@
           <w:sz w:val="22"/>
           <w:szCs w:val="22"/>
         </w:rPr>
-        <w:t xml:space="preserve">) has the content needed for this page, so you can simply </w:t>
-      </w:r>
-      <w:proofErr w:type="spellStart"/>
-      <w:r>
-        <w:rPr>
-          <w:sz w:val="22"/>
-          <w:szCs w:val="22"/>
-        </w:rPr>
-        <w:t>copy+paste</w:t>
-      </w:r>
-      <w:proofErr w:type="spellEnd"/>
-      <w:r>
-        <w:rPr>
-          <w:sz w:val="22"/>
-          <w:szCs w:val="22"/>
-        </w:rPr>
-        <w:t xml:space="preserve"> from the text file. </w:t>
-      </w:r>
-      <w:r>
-        <w:rPr>
-          <w:sz w:val="22"/>
-          <w:szCs w:val="22"/>
-        </w:rPr>
-        <w:t xml:space="preserve">The file names for the large image </w:t>
-      </w:r>
-      <w:proofErr w:type="gramStart"/>
-      <w:r>
-        <w:rPr>
-          <w:sz w:val="22"/>
-          <w:szCs w:val="22"/>
-        </w:rPr>
-        <w:t>is</w:t>
-      </w:r>
-      <w:proofErr w:type="gramEnd"/>
-      <w:r>
-        <w:rPr>
-          <w:sz w:val="22"/>
-          <w:szCs w:val="22"/>
-        </w:rPr>
-        <w:t xml:space="preserve"> the image’s id + “-large.jpg” (e.g., </w:t>
+        <w:t xml:space="preserve">) has the content needed for this page, so you can simply copy+paste from the text file. </w:t>
+      </w:r>
+      <w:r>
+        <w:rPr>
+          <w:sz w:val="22"/>
+          <w:szCs w:val="22"/>
+          <w:highlight w:val="yellow"/>
+        </w:rPr>
+        <w:t>I have made some changes to the data file and the images.</w:t>
+      </w:r>
+      <w:r>
+        <w:rPr>
+          <w:sz w:val="22"/>
+          <w:szCs w:val="22"/>
+        </w:rPr>
+        <w:t xml:space="preserve"> </w:t>
+      </w:r>
+      <w:r>
+        <w:rPr>
+          <w:sz w:val="22"/>
+          <w:szCs w:val="22"/>
+        </w:rPr>
+        <w:t xml:space="preserve">The file names for the large image is the image’s id + “-large.jpg” (e.g., </w:t>
       </w:r>
       <w:r>
         <w:rPr>
@@ -1711,6 +1726,192 @@
           <w:sz w:val="22"/>
           <w:szCs w:val="22"/>
         </w:rPr>
+        <w:t xml:space="preserve"> </w:t>
+      </w:r>
+      <w:r>
+        <w:rPr>
+          <w:sz w:val="22"/>
+          <w:szCs w:val="22"/>
+        </w:rPr>
+        <w:t xml:space="preserve">Each travel image has four related images and are named: </w:t>
+      </w:r>
+      <w:r>
+        <w:rPr>
+          <w:sz w:val="22"/>
+          <w:szCs w:val="22"/>
+        </w:rPr>
+        <w:t>image id + “</w:t>
+      </w:r>
+      <w:r>
+        <w:rPr>
+          <w:sz w:val="22"/>
+          <w:szCs w:val="22"/>
+        </w:rPr>
+        <w:t>related-“ + image Id + “-#</w:t>
+      </w:r>
+      <w:r>
+        <w:rPr>
+          <w:sz w:val="22"/>
+          <w:szCs w:val="22"/>
+        </w:rPr>
+        <w:t xml:space="preserve">.jpg” (e.g., </w:t>
+      </w:r>
+      <w:r>
+        <w:rPr>
+          <w:rFonts w:ascii="Consolas" w:hAnsi="Consolas" w:cs="Courier New"/>
+          <w:sz w:val="22"/>
+          <w:szCs w:val="22"/>
+        </w:rPr>
+        <w:t>related-1-1</w:t>
+      </w:r>
+      <w:r>
+        <w:rPr>
+          <w:rFonts w:ascii="Consolas" w:hAnsi="Consolas" w:cs="Courier New"/>
+          <w:sz w:val="22"/>
+          <w:szCs w:val="22"/>
+        </w:rPr>
+        <w:t>.jpg</w:t>
+      </w:r>
+      <w:r>
+        <w:rPr>
+          <w:rFonts w:ascii="Consolas" w:hAnsi="Consolas" w:cs="Courier New"/>
+          <w:sz w:val="22"/>
+          <w:szCs w:val="22"/>
+        </w:rPr>
+        <w:t xml:space="preserve">, </w:t>
+      </w:r>
+      <w:r>
+        <w:rPr>
+          <w:rFonts w:ascii="Consolas" w:hAnsi="Consolas" w:cs="Courier New"/>
+          <w:sz w:val="22"/>
+          <w:szCs w:val="22"/>
+        </w:rPr>
+        <w:t>related-1-</w:t>
+      </w:r>
+      <w:r>
+        <w:rPr>
+          <w:rFonts w:ascii="Consolas" w:hAnsi="Consolas" w:cs="Courier New"/>
+          <w:sz w:val="22"/>
+          <w:szCs w:val="22"/>
+        </w:rPr>
+        <w:t>2</w:t>
+      </w:r>
+      <w:r>
+        <w:rPr>
+          <w:rFonts w:ascii="Consolas" w:hAnsi="Consolas" w:cs="Courier New"/>
+          <w:sz w:val="22"/>
+          <w:szCs w:val="22"/>
+        </w:rPr>
+        <w:t>.jpg</w:t>
+      </w:r>
+      <w:r>
+        <w:rPr>
+          <w:rFonts w:ascii="Consolas" w:hAnsi="Consolas" w:cs="Courier New"/>
+          <w:sz w:val="22"/>
+          <w:szCs w:val="22"/>
+        </w:rPr>
+        <w:t xml:space="preserve">, </w:t>
+      </w:r>
+      <w:r>
+        <w:rPr>
+          <w:rFonts w:ascii="Consolas" w:hAnsi="Consolas" w:cs="Courier New"/>
+          <w:sz w:val="22"/>
+          <w:szCs w:val="22"/>
+        </w:rPr>
+        <w:t>related-1-</w:t>
+      </w:r>
+      <w:r>
+        <w:rPr>
+          <w:rFonts w:ascii="Consolas" w:hAnsi="Consolas" w:cs="Courier New"/>
+          <w:sz w:val="22"/>
+          <w:szCs w:val="22"/>
+        </w:rPr>
+        <w:t>3</w:t>
+      </w:r>
+      <w:r>
+        <w:rPr>
+          <w:rFonts w:ascii="Consolas" w:hAnsi="Consolas" w:cs="Courier New"/>
+          <w:sz w:val="22"/>
+          <w:szCs w:val="22"/>
+        </w:rPr>
+        <w:t>.jpg</w:t>
+      </w:r>
+      <w:r>
+        <w:rPr>
+          <w:rFonts w:ascii="Consolas" w:hAnsi="Consolas" w:cs="Courier New"/>
+          <w:sz w:val="22"/>
+          <w:szCs w:val="22"/>
+        </w:rPr>
+        <w:t>,</w:t>
+      </w:r>
+      <w:r>
+        <w:rPr>
+          <w:rFonts w:ascii="Consolas" w:hAnsi="Consolas" w:cs="Courier New"/>
+          <w:sz w:val="22"/>
+          <w:szCs w:val="22"/>
+        </w:rPr>
+        <w:t xml:space="preserve"> </w:t>
+      </w:r>
+      <w:r>
+        <w:rPr>
+          <w:rFonts w:ascii="Consolas" w:hAnsi="Consolas" w:cs="Courier New"/>
+          <w:sz w:val="22"/>
+          <w:szCs w:val="22"/>
+        </w:rPr>
+        <w:t>related-1-</w:t>
+      </w:r>
+      <w:r>
+        <w:rPr>
+          <w:rFonts w:ascii="Consolas" w:hAnsi="Consolas" w:cs="Courier New"/>
+          <w:sz w:val="22"/>
+          <w:szCs w:val="22"/>
+        </w:rPr>
+        <w:t>4</w:t>
+      </w:r>
+      <w:r>
+        <w:rPr>
+          <w:rFonts w:ascii="Consolas" w:hAnsi="Consolas" w:cs="Courier New"/>
+          <w:sz w:val="22"/>
+          <w:szCs w:val="22"/>
+        </w:rPr>
+        <w:t>.jpg</w:t>
+      </w:r>
+      <w:r>
+        <w:rPr>
+          <w:sz w:val="22"/>
+          <w:szCs w:val="22"/>
+        </w:rPr>
+        <w:t>)</w:t>
+      </w:r>
+      <w:r>
+        <w:rPr>
+          <w:sz w:val="22"/>
+          <w:szCs w:val="22"/>
+        </w:rPr>
+        <w:t>.</w:t>
+      </w:r>
+    </w:p>
+    <w:p>
+      <w:pPr>
+        <w:spacing w:before="120" w:after="200" w:line="276" w:lineRule="auto"/>
+        <w:ind w:left="360"/>
+        <w:rPr>
+          <w:sz w:val="22"/>
+          <w:szCs w:val="22"/>
+        </w:rPr>
+      </w:pPr>
+      <w:r>
+        <w:rPr>
+          <w:sz w:val="22"/>
+          <w:szCs w:val="22"/>
+        </w:rPr>
+        <w:t>I have provided three sizes for each of the related images: 320x240, 176x176, and 100x100. It is up to you to decide which size fits your layout requirements.</w:t>
+      </w:r>
+      <w:r>
+        <w:rPr>
+          <w:sz w:val="22"/>
+          <w:szCs w:val="22"/>
+        </w:rPr>
         <w:br/>
       </w:r>
       <w:r>
@@ -1725,70 +1926,54 @@
           <w:sz w:val="22"/>
           <w:szCs w:val="22"/>
         </w:rPr>
-        <w:t>I have provided just a sketch here so that you can have practice implementing your own design. We have not covered CSS layout in our course, so I would NOT expect to see floats, positioning, flexbox or grids.</w:t>
-      </w:r>
-      <w:r>
-        <w:rPr>
-          <w:sz w:val="22"/>
-          <w:szCs w:val="22"/>
-        </w:rPr>
-        <w:t xml:space="preserve"> You should </w:t>
-      </w:r>
-      <w:r>
-        <w:rPr>
-          <w:sz w:val="22"/>
-          <w:szCs w:val="22"/>
-        </w:rPr>
-        <w:t xml:space="preserve">probably </w:t>
-      </w:r>
-      <w:r>
-        <w:rPr>
-          <w:sz w:val="22"/>
-          <w:szCs w:val="22"/>
-        </w:rPr>
-        <w:t xml:space="preserve">stick with </w:t>
-      </w:r>
-      <w:r>
-        <w:rPr>
-          <w:sz w:val="22"/>
-          <w:szCs w:val="22"/>
-        </w:rPr>
-        <w:t xml:space="preserve">manipulating box properties (margin, padding, background, border, width, height) and using </w:t>
-      </w:r>
-      <w:r>
-        <w:rPr>
-          <w:sz w:val="22"/>
-          <w:szCs w:val="22"/>
-        </w:rPr>
-        <w:t>inline-block</w:t>
-      </w:r>
-      <w:r>
-        <w:rPr>
-          <w:sz w:val="22"/>
-          <w:szCs w:val="22"/>
-        </w:rPr>
-        <w:t xml:space="preserve"> if you need items side-by-side.</w:t>
-      </w:r>
-      <w:r>
-        <w:rPr>
-          <w:sz w:val="22"/>
-          <w:szCs w:val="22"/>
-        </w:rPr>
-        <w:t xml:space="preserve"> You are however welcome to make use of flexbox and grids layout mode if you really wish to have experience with it</w:t>
-      </w:r>
-      <w:r>
-        <w:rPr>
-          <w:sz w:val="22"/>
-          <w:szCs w:val="22"/>
-        </w:rPr>
-        <w:t xml:space="preserve"> (indeed, I highly recommend learning grid layout since it will make styling assignment #2 much easier)</w:t>
-      </w:r>
-      <w:r>
-        <w:rPr>
-          <w:sz w:val="22"/>
-          <w:szCs w:val="22"/>
-        </w:rPr>
-        <w:t>. Lab 7, Exercises 7.7 through to 7.17 can help you understand how to work with these modes.</w:t>
+        <w:t xml:space="preserve">I have provided just a sketch here so that you can have practice implementing your own design. </w:t>
+      </w:r>
+      <w:r>
+        <w:rPr>
+          <w:sz w:val="22"/>
+          <w:szCs w:val="22"/>
+          <w:highlight w:val="yellow"/>
+        </w:rPr>
+        <w:t>While</w:t>
+      </w:r>
+      <w:r>
+        <w:rPr>
+          <w:sz w:val="22"/>
+          <w:szCs w:val="22"/>
+          <w:highlight w:val="yellow"/>
+        </w:rPr>
+        <w:t xml:space="preserve"> I </w:t>
+      </w:r>
+      <w:r>
+        <w:rPr>
+          <w:sz w:val="22"/>
+          <w:szCs w:val="22"/>
+          <w:highlight w:val="yellow"/>
+        </w:rPr>
+        <w:t xml:space="preserve">do not </w:t>
+      </w:r>
+      <w:r>
+        <w:rPr>
+          <w:sz w:val="22"/>
+          <w:szCs w:val="22"/>
+          <w:highlight w:val="yellow"/>
+        </w:rPr>
+        <w:t>expect to see floats, positioning, flexbox or grids</w:t>
+      </w:r>
+      <w:r>
+        <w:rPr>
+          <w:sz w:val="22"/>
+          <w:szCs w:val="22"/>
+          <w:highlight w:val="yellow"/>
+        </w:rPr>
+        <w:t>, using them for your layout will improve your CSS effort score.</w:t>
+      </w:r>
+      <w:r>
+        <w:rPr>
+          <w:sz w:val="22"/>
+          <w:szCs w:val="22"/>
+        </w:rPr>
+        <w:t xml:space="preserve"> </w:t>
       </w:r>
     </w:p>
     <w:p>
@@ -1841,132 +2026,148 @@
         </w:numPr>
         <w:spacing w:before="120"/>
         <w:rPr>
-          <w:sz w:val="22"/>
-          <w:szCs w:val="22"/>
+          <w:strike/>
+          <w:sz w:val="22"/>
+          <w:szCs w:val="22"/>
+          <w:highlight w:val="yellow"/>
         </w:rPr>
       </w:pPr>
       <w:r>
         <w:rPr>
           <w:b/>
-          <w:sz w:val="22"/>
-          <w:szCs w:val="22"/>
+          <w:strike/>
+          <w:sz w:val="22"/>
+          <w:szCs w:val="22"/>
+          <w:highlight w:val="yellow"/>
         </w:rPr>
         <w:lastRenderedPageBreak/>
         <w:t>Map</w:t>
       </w:r>
       <w:r>
         <w:rPr>
-          <w:sz w:val="22"/>
-          <w:szCs w:val="22"/>
+          <w:strike/>
+          <w:sz w:val="22"/>
+          <w:szCs w:val="22"/>
+          <w:highlight w:val="yellow"/>
         </w:rPr>
         <w:t xml:space="preserve">. </w:t>
       </w:r>
       <w:r>
         <w:rPr>
-          <w:sz w:val="22"/>
-          <w:szCs w:val="22"/>
-        </w:rPr>
-        <w:t xml:space="preserve">The static map is an image from mapquestapi.com using the latitude and longitude provided in the data file. You will need to sign up with </w:t>
-      </w:r>
-      <w:proofErr w:type="spellStart"/>
-      <w:r>
-        <w:rPr>
-          <w:sz w:val="22"/>
-          <w:szCs w:val="22"/>
-        </w:rPr>
-        <w:t>mapquest</w:t>
-      </w:r>
-      <w:proofErr w:type="spellEnd"/>
-      <w:r>
-        <w:rPr>
-          <w:sz w:val="22"/>
-          <w:szCs w:val="22"/>
-        </w:rPr>
-        <w:t xml:space="preserve"> developer (</w:t>
+          <w:strike/>
+          <w:sz w:val="22"/>
+          <w:szCs w:val="22"/>
+          <w:highlight w:val="yellow"/>
+        </w:rPr>
+        <w:t>The static map is an image from mapquestapi.com using the latitude and longitude provided in the data file. You will need to sign up with mapquest developer (</w:t>
       </w:r>
       <w:r>
         <w:rPr>
           <w:rFonts w:ascii="Consolas" w:hAnsi="Consolas" w:cs="Courier New"/>
-          <w:sz w:val="22"/>
-          <w:szCs w:val="22"/>
+          <w:strike/>
+          <w:sz w:val="22"/>
+          <w:szCs w:val="22"/>
+          <w:highlight w:val="yellow"/>
         </w:rPr>
         <w:t>https://developer.mapquest.com/</w:t>
       </w:r>
       <w:r>
         <w:rPr>
-          <w:sz w:val="22"/>
-          <w:szCs w:val="22"/>
+          <w:strike/>
+          <w:sz w:val="22"/>
+          <w:szCs w:val="22"/>
+          <w:highlight w:val="yellow"/>
         </w:rPr>
         <w:t>) in order to get an API key. Choose the Free account!</w:t>
       </w:r>
       <w:r>
         <w:rPr>
-          <w:sz w:val="22"/>
-          <w:szCs w:val="22"/>
+          <w:strike/>
+          <w:sz w:val="22"/>
+          <w:szCs w:val="22"/>
+          <w:highlight w:val="yellow"/>
         </w:rPr>
         <w:br/>
       </w:r>
       <w:r>
         <w:rPr>
-          <w:sz w:val="22"/>
-          <w:szCs w:val="22"/>
+          <w:strike/>
+          <w:sz w:val="22"/>
+          <w:szCs w:val="22"/>
+          <w:highlight w:val="yellow"/>
         </w:rPr>
         <w:br/>
       </w:r>
       <w:r>
         <w:rPr>
-          <w:sz w:val="22"/>
-          <w:szCs w:val="22"/>
+          <w:strike/>
+          <w:sz w:val="22"/>
+          <w:szCs w:val="22"/>
+          <w:highlight w:val="yellow"/>
         </w:rPr>
         <w:t xml:space="preserve">Once you have an account, go to the </w:t>
       </w:r>
       <w:r>
         <w:rPr>
-          <w:sz w:val="22"/>
-          <w:szCs w:val="22"/>
+          <w:strike/>
+          <w:sz w:val="22"/>
+          <w:szCs w:val="22"/>
+          <w:highlight w:val="yellow"/>
         </w:rPr>
         <w:t>M</w:t>
       </w:r>
       <w:r>
         <w:rPr>
-          <w:sz w:val="22"/>
-          <w:szCs w:val="22"/>
+          <w:strike/>
+          <w:sz w:val="22"/>
+          <w:szCs w:val="22"/>
+          <w:highlight w:val="yellow"/>
         </w:rPr>
         <w:t xml:space="preserve">anage </w:t>
       </w:r>
       <w:r>
         <w:rPr>
-          <w:sz w:val="22"/>
-          <w:szCs w:val="22"/>
+          <w:strike/>
+          <w:sz w:val="22"/>
+          <w:szCs w:val="22"/>
+          <w:highlight w:val="yellow"/>
         </w:rPr>
         <w:t>K</w:t>
       </w:r>
       <w:r>
         <w:rPr>
-          <w:sz w:val="22"/>
-          <w:szCs w:val="22"/>
+          <w:strike/>
+          <w:sz w:val="22"/>
+          <w:szCs w:val="22"/>
+          <w:highlight w:val="yellow"/>
         </w:rPr>
         <w:t xml:space="preserve">eys option and copy your consumer key. </w:t>
       </w:r>
       <w:r>
         <w:rPr>
-          <w:sz w:val="22"/>
-          <w:szCs w:val="22"/>
+          <w:strike/>
+          <w:sz w:val="22"/>
+          <w:szCs w:val="22"/>
+          <w:highlight w:val="yellow"/>
         </w:rPr>
         <w:br/>
       </w:r>
       <w:r>
         <w:rPr>
-          <w:sz w:val="22"/>
-          <w:szCs w:val="22"/>
+          <w:strike/>
+          <w:sz w:val="22"/>
+          <w:szCs w:val="22"/>
+          <w:highlight w:val="yellow"/>
         </w:rPr>
         <w:br/>
       </w:r>
       <w:r>
         <w:rPr>
+          <w:strike/>
           <w:noProof/>
           <w:sz w:val="22"/>
           <w:szCs w:val="22"/>
+          <w:highlight w:val="yellow"/>
         </w:rPr>
         <w:drawing>
           <wp:inline distT="0" distB="0" distL="0" distR="0" wp14:anchorId="00838610" wp14:editId="41AAF10D">
@@ -2006,137 +2207,131 @@
       </w:r>
       <w:r>
         <w:rPr>
-          <w:sz w:val="22"/>
-          <w:szCs w:val="22"/>
+          <w:strike/>
+          <w:sz w:val="22"/>
+          <w:szCs w:val="22"/>
+          <w:highlight w:val="yellow"/>
         </w:rPr>
         <w:br/>
       </w:r>
       <w:r>
         <w:rPr>
-          <w:sz w:val="22"/>
-          <w:szCs w:val="22"/>
+          <w:strike/>
+          <w:sz w:val="22"/>
+          <w:szCs w:val="22"/>
+          <w:highlight w:val="yellow"/>
         </w:rPr>
         <w:br/>
         <w:t xml:space="preserve">To display a map, you will need to use </w:t>
       </w:r>
       <w:r>
         <w:rPr>
-          <w:sz w:val="22"/>
-          <w:szCs w:val="22"/>
+          <w:strike/>
+          <w:sz w:val="22"/>
+          <w:szCs w:val="22"/>
+          <w:highlight w:val="yellow"/>
         </w:rPr>
         <w:t>an</w:t>
       </w:r>
       <w:r>
         <w:rPr>
-          <w:sz w:val="22"/>
-          <w:szCs w:val="22"/>
+          <w:strike/>
+          <w:sz w:val="22"/>
+          <w:szCs w:val="22"/>
+          <w:highlight w:val="yellow"/>
         </w:rPr>
         <w:t xml:space="preserve"> </w:t>
       </w:r>
       <w:r>
         <w:rPr>
           <w:rFonts w:ascii="Consolas" w:hAnsi="Consolas" w:cs="Courier New"/>
-          <w:sz w:val="22"/>
-          <w:szCs w:val="22"/>
-        </w:rPr>
-        <w:t>&lt;</w:t>
-      </w:r>
-      <w:proofErr w:type="spellStart"/>
+          <w:strike/>
+          <w:sz w:val="22"/>
+          <w:szCs w:val="22"/>
+          <w:highlight w:val="yellow"/>
+        </w:rPr>
+        <w:t>&lt;img&gt;</w:t>
+      </w:r>
+      <w:r>
+        <w:rPr>
+          <w:strike/>
+          <w:sz w:val="22"/>
+          <w:szCs w:val="22"/>
+          <w:highlight w:val="yellow"/>
+        </w:rPr>
+        <w:t xml:space="preserve"> tag that references the mapquest static</w:t>
+      </w:r>
+      <w:r>
+        <w:rPr>
+          <w:strike/>
+          <w:sz w:val="22"/>
+          <w:szCs w:val="22"/>
+          <w:highlight w:val="yellow"/>
+        </w:rPr>
+        <w:t xml:space="preserve"> site</w:t>
+      </w:r>
+      <w:r>
+        <w:rPr>
+          <w:strike/>
+          <w:sz w:val="22"/>
+          <w:szCs w:val="22"/>
+          <w:highlight w:val="yellow"/>
+        </w:rPr>
+        <w:t>.</w:t>
+      </w:r>
+      <w:r>
+        <w:rPr>
+          <w:strike/>
+          <w:sz w:val="22"/>
+          <w:szCs w:val="22"/>
+          <w:highlight w:val="yellow"/>
+        </w:rPr>
+        <w:t xml:space="preserve"> This requires your consumer key, the latitude and longitude to be displayed (provided in the </w:t>
+      </w:r>
       <w:r>
         <w:rPr>
           <w:rFonts w:ascii="Consolas" w:hAnsi="Consolas" w:cs="Courier New"/>
-          <w:sz w:val="22"/>
-          <w:szCs w:val="22"/>
-        </w:rPr>
-        <w:t>img</w:t>
-      </w:r>
-      <w:proofErr w:type="spellEnd"/>
-      <w:r>
-        <w:rPr>
-          <w:rFonts w:ascii="Consolas" w:hAnsi="Consolas" w:cs="Courier New"/>
-          <w:sz w:val="22"/>
-          <w:szCs w:val="22"/>
-        </w:rPr>
-        <w:t>&gt;</w:t>
-      </w:r>
-      <w:r>
-        <w:rPr>
-          <w:sz w:val="22"/>
-          <w:szCs w:val="22"/>
-        </w:rPr>
-        <w:t xml:space="preserve"> tag that references the </w:t>
-      </w:r>
-      <w:proofErr w:type="spellStart"/>
-      <w:r>
-        <w:rPr>
-          <w:sz w:val="22"/>
-          <w:szCs w:val="22"/>
-        </w:rPr>
-        <w:t>mapquest</w:t>
-      </w:r>
-      <w:proofErr w:type="spellEnd"/>
-      <w:r>
-        <w:rPr>
-          <w:sz w:val="22"/>
-          <w:szCs w:val="22"/>
-        </w:rPr>
-        <w:t xml:space="preserve"> static</w:t>
-      </w:r>
-      <w:r>
-        <w:rPr>
-          <w:sz w:val="22"/>
-          <w:szCs w:val="22"/>
-        </w:rPr>
-        <w:t xml:space="preserve"> site</w:t>
-      </w:r>
-      <w:r>
-        <w:rPr>
-          <w:sz w:val="22"/>
-          <w:szCs w:val="22"/>
-        </w:rPr>
-        <w:t>.</w:t>
-      </w:r>
-      <w:r>
-        <w:rPr>
-          <w:sz w:val="22"/>
-          <w:szCs w:val="22"/>
-        </w:rPr>
-        <w:t xml:space="preserve"> This requires your consumer key, the latitude and longitude to be displayed (provided in the </w:t>
-      </w:r>
-      <w:r>
-        <w:rPr>
-          <w:rFonts w:ascii="Consolas" w:hAnsi="Consolas" w:cs="Courier New"/>
-          <w:sz w:val="22"/>
-          <w:szCs w:val="22"/>
+          <w:strike/>
+          <w:sz w:val="22"/>
+          <w:szCs w:val="22"/>
+          <w:highlight w:val="yellow"/>
         </w:rPr>
         <w:t>data.txt</w:t>
       </w:r>
       <w:r>
         <w:rPr>
-          <w:sz w:val="22"/>
-          <w:szCs w:val="22"/>
+          <w:strike/>
+          <w:sz w:val="22"/>
+          <w:szCs w:val="22"/>
+          <w:highlight w:val="yellow"/>
         </w:rPr>
         <w:t xml:space="preserve"> file), and the width and height of the image.</w:t>
       </w:r>
       <w:r>
         <w:rPr>
-          <w:sz w:val="22"/>
-          <w:szCs w:val="22"/>
+          <w:strike/>
+          <w:sz w:val="22"/>
+          <w:szCs w:val="22"/>
+          <w:highlight w:val="yellow"/>
         </w:rPr>
         <w:br/>
       </w:r>
       <w:r>
         <w:rPr>
-          <w:sz w:val="22"/>
-          <w:szCs w:val="22"/>
+          <w:strike/>
+          <w:sz w:val="22"/>
+          <w:szCs w:val="22"/>
+          <w:highlight w:val="yellow"/>
         </w:rPr>
         <w:br/>
       </w:r>
       <w:r>
         <w:rPr>
+          <w:strike/>
           <w:noProof/>
           <w:sz w:val="22"/>
           <w:szCs w:val="22"/>
+          <w:highlight w:val="yellow"/>
         </w:rPr>
         <w:drawing>
           <wp:inline distT="0" distB="0" distL="0" distR="0" wp14:anchorId="2ED60F95" wp14:editId="25EAF171">
@@ -2176,23 +2371,29 @@
       </w:r>
       <w:r>
         <w:rPr>
-          <w:sz w:val="22"/>
-          <w:szCs w:val="22"/>
+          <w:strike/>
+          <w:sz w:val="22"/>
+          <w:szCs w:val="22"/>
+          <w:highlight w:val="yellow"/>
         </w:rPr>
         <w:br/>
         <w:t xml:space="preserve">You can use any width and height that you like. They </w:t>
       </w:r>
       <w:r>
         <w:rPr>
-          <w:sz w:val="22"/>
-          <w:szCs w:val="22"/>
+          <w:strike/>
+          <w:sz w:val="22"/>
+          <w:szCs w:val="22"/>
+          <w:highlight w:val="yellow"/>
         </w:rPr>
         <w:t>don’t have to be the same size.</w:t>
       </w:r>
       <w:r>
         <w:rPr>
-          <w:sz w:val="22"/>
-          <w:szCs w:val="22"/>
+          <w:strike/>
+          <w:sz w:val="22"/>
+          <w:szCs w:val="22"/>
+          <w:highlight w:val="yellow"/>
         </w:rPr>
         <w:br/>
       </w:r>
@@ -2202,7 +2403,6 @@
         <w:pStyle w:val="Heading2"/>
       </w:pPr>
       <w:r>
-        <w:lastRenderedPageBreak/>
         <w:t>Submitting and Hosting</w:t>
       </w:r>
     </w:p>
@@ -2299,23 +2499,7 @@
           <w:sz w:val="22"/>
           <w:szCs w:val="22"/>
         </w:rPr>
-        <w:t xml:space="preserve"> in conjunction with git and </w:t>
-      </w:r>
-      <w:proofErr w:type="spellStart"/>
-      <w:r>
-        <w:rPr>
-          <w:sz w:val="22"/>
-          <w:szCs w:val="22"/>
-        </w:rPr>
-        <w:t>github</w:t>
-      </w:r>
-      <w:proofErr w:type="spellEnd"/>
-      <w:r>
-        <w:rPr>
-          <w:sz w:val="22"/>
-          <w:szCs w:val="22"/>
-        </w:rPr>
-        <w:t xml:space="preserve">. </w:t>
+        <w:t xml:space="preserve"> in conjunction with git and github. </w:t>
       </w:r>
       <w:r>
         <w:rPr>
@@ -2336,40 +2520,15 @@
           <w:sz w:val="22"/>
           <w:szCs w:val="22"/>
         </w:rPr>
-        <w:t>your html/</w:t>
-      </w:r>
-      <w:proofErr w:type="spellStart"/>
-      <w:r>
-        <w:rPr>
-          <w:sz w:val="22"/>
-          <w:szCs w:val="22"/>
-        </w:rPr>
-        <w:t>css</w:t>
-      </w:r>
-      <w:proofErr w:type="spellEnd"/>
-      <w:r>
-        <w:rPr>
-          <w:sz w:val="22"/>
-          <w:szCs w:val="22"/>
-        </w:rPr>
-        <w:t xml:space="preserve">/images </w:t>
-      </w:r>
-      <w:r>
-        <w:rPr>
-          <w:sz w:val="22"/>
-          <w:szCs w:val="22"/>
-        </w:rPr>
-        <w:t xml:space="preserve">to </w:t>
-      </w:r>
-      <w:proofErr w:type="spellStart"/>
-      <w:r>
-        <w:rPr>
-          <w:sz w:val="22"/>
-          <w:szCs w:val="22"/>
-        </w:rPr>
-        <w:t>github</w:t>
-      </w:r>
-      <w:proofErr w:type="spellEnd"/>
+        <w:t xml:space="preserve">your html/css/images </w:t>
+      </w:r>
+      <w:r>
+        <w:rPr>
+          <w:sz w:val="22"/>
+          <w:szCs w:val="22"/>
+        </w:rPr>
+        <w:t>to github</w:t>
+      </w:r>
       <w:r>
         <w:rPr>
           <w:sz w:val="22"/>
@@ -2434,23 +2593,7 @@
           <w:sz w:val="22"/>
           <w:szCs w:val="22"/>
         </w:rPr>
-        <w:t xml:space="preserve">private (available to only those with access to your </w:t>
-      </w:r>
-      <w:proofErr w:type="spellStart"/>
-      <w:r>
-        <w:rPr>
-          <w:sz w:val="22"/>
-          <w:szCs w:val="22"/>
-        </w:rPr>
-        <w:t>github</w:t>
-      </w:r>
-      <w:proofErr w:type="spellEnd"/>
-      <w:r>
-        <w:rPr>
-          <w:sz w:val="22"/>
-          <w:szCs w:val="22"/>
-        </w:rPr>
-        <w:t xml:space="preserve"> repo). </w:t>
+        <w:t xml:space="preserve">private (available to only those with access to your github repo). </w:t>
       </w:r>
       <w:r>
         <w:rPr>
@@ -2507,21 +2650,12 @@
         </w:rPr>
         <w:t xml:space="preserve">The URL of the home page of the site on </w:t>
       </w:r>
-      <w:proofErr w:type="spellStart"/>
-      <w:r>
-        <w:rPr>
-          <w:sz w:val="22"/>
-          <w:szCs w:val="22"/>
-        </w:rPr>
-        <w:t>github</w:t>
-      </w:r>
-      <w:proofErr w:type="spellEnd"/>
-      <w:r>
-        <w:rPr>
-          <w:sz w:val="22"/>
-          <w:szCs w:val="22"/>
-        </w:rPr>
-        <w:t xml:space="preserve"> pages</w:t>
+      <w:r>
+        <w:rPr>
+          <w:sz w:val="22"/>
+          <w:szCs w:val="22"/>
+        </w:rPr>
+        <w:t>github pages</w:t>
       </w:r>
       <w:r>
         <w:rPr>
@@ -2550,23 +2684,7 @@
           <w:sz w:val="22"/>
           <w:szCs w:val="22"/>
         </w:rPr>
-        <w:t xml:space="preserve">The URL of the </w:t>
-      </w:r>
-      <w:proofErr w:type="spellStart"/>
-      <w:r>
-        <w:rPr>
-          <w:sz w:val="22"/>
-          <w:szCs w:val="22"/>
-        </w:rPr>
-        <w:t>github</w:t>
-      </w:r>
-      <w:proofErr w:type="spellEnd"/>
-      <w:r>
-        <w:rPr>
-          <w:sz w:val="22"/>
-          <w:szCs w:val="22"/>
-        </w:rPr>
-        <w:t xml:space="preserve"> repo so that I can mark the source code. If your repo is private, then add me as a coll</w:t>
+        <w:t>The URL of the github repo so that I can mark the source code. If your repo is private, then add me as a coll</w:t>
       </w:r>
       <w:r>
         <w:rPr>
@@ -2609,7 +2727,7 @@
 </file>
 
 <file path=word/endnotes.xml><?xml version="1.0" encoding="utf-8"?>
-<w:endnotes xmlns:wpc="http://schemas.microsoft.com/office/word/2010/wordprocessingCanvas" xmlns:cx="http://schemas.microsoft.com/office/drawing/2014/chartex" xmlns:cx1="http://schemas.microsoft.com/office/drawing/2015/9/8/chartex" xmlns:cx2="http://schemas.microsoft.com/office/drawing/2015/10/21/chartex" xmlns:cx3="http://schemas.microsoft.com/office/drawing/2016/5/9/chartex" xmlns:cx4="http://schemas.microsoft.com/office/drawing/2016/5/10/chartex" xmlns:cx5="http://schemas.microsoft.com/office/drawing/2016/5/11/chartex" xmlns:cx6="http://schemas.microsoft.com/office/drawing/2016/5/12/chartex" xmlns:cx7="http://schemas.microsoft.com/office/drawing/2016/5/13/chartex" xmlns:cx8="http://schemas.microsoft.com/office/drawing/2016/5/14/chartex" xmlns:mc="http://schemas.openxmlformats.org/markup-compatibility/2006" xmlns:aink="http://schemas.microsoft.com/office/drawing/2016/ink" xmlns:am3d="http://schemas.microsoft.com/office/drawing/2017/model3d" xmlns:o="urn:schemas-microsoft-com:office:office" xmlns:r="http://schemas.openxmlformats.org/officeDocument/2006/relationships" xmlns:m="http://schemas.openxmlformats.org/officeDocument/2006/math" xmlns:v="urn:schemas-microsoft-com:vml" xmlns:wp14="http://schemas.microsoft.com/office/word/2010/wordprocessingDrawing" xmlns:wp="http://schemas.openxmlformats.org/drawingml/2006/wordprocessingDrawing" xmlns:w10="urn:schemas-microsoft-com:office:word" xmlns:w="http://schemas.openxmlformats.org/wordprocessingml/2006/main" xmlns:w14="http://schemas.microsoft.com/office/word/2010/wordml" xmlns:w15="http://schemas.microsoft.com/office/word/2012/wordml" xmlns:w16cex="http://schemas.microsoft.com/office/word/2018/wordml/cex" xmlns:w16cid="http://schemas.microsoft.com/office/word/2016/wordml/cid" xmlns:w16="http://schemas.microsoft.com/office/word/2018/wordml" xmlns:w16sdtdh="http://schemas.microsoft.com/office/word/2020/wordml/sdtdatahash" xmlns:w16se="http://schemas.microsoft.com/office/word/2015/wordml/symex" xmlns:wpg="http://schemas.microsoft.com/office/word/2010/wordprocessingGroup" xmlns:wpi="http://schemas.microsoft.com/office/word/2010/wordprocessingInk" xmlns:wne="http://schemas.microsoft.com/office/word/2006/wordml" xmlns:wps="http://schemas.microsoft.com/office/word/2010/wordprocessingShape" mc:Ignorable="w14 w15 w16se w16cid w16 w16cex w16sdtdh wp14">
+<w:endnotes xmlns:wpc="http://schemas.microsoft.com/office/word/2010/wordprocessingCanvas" xmlns:cx="http://schemas.microsoft.com/office/drawing/2014/chartex" xmlns:cx1="http://schemas.microsoft.com/office/drawing/2015/9/8/chartex" xmlns:cx2="http://schemas.microsoft.com/office/drawing/2015/10/21/chartex" xmlns:cx3="http://schemas.microsoft.com/office/drawing/2016/5/9/chartex" xmlns:cx4="http://schemas.microsoft.com/office/drawing/2016/5/10/chartex" xmlns:cx5="http://schemas.microsoft.com/office/drawing/2016/5/11/chartex" xmlns:cx6="http://schemas.microsoft.com/office/drawing/2016/5/12/chartex" xmlns:cx7="http://schemas.microsoft.com/office/drawing/2016/5/13/chartex" xmlns:cx8="http://schemas.microsoft.com/office/drawing/2016/5/14/chartex" xmlns:mc="http://schemas.openxmlformats.org/markup-compatibility/2006" xmlns:aink="http://schemas.microsoft.com/office/drawing/2016/ink" xmlns:am3d="http://schemas.microsoft.com/office/drawing/2017/model3d" xmlns:o="urn:schemas-microsoft-com:office:office" xmlns:oel="http://schemas.microsoft.com/office/2019/extlst" xmlns:r="http://schemas.openxmlformats.org/officeDocument/2006/relationships" xmlns:m="http://schemas.openxmlformats.org/officeDocument/2006/math" xmlns:v="urn:schemas-microsoft-com:vml" xmlns:wp14="http://schemas.microsoft.com/office/word/2010/wordprocessingDrawing" xmlns:wp="http://schemas.openxmlformats.org/drawingml/2006/wordprocessingDrawing" xmlns:w10="urn:schemas-microsoft-com:office:word" xmlns:w="http://schemas.openxmlformats.org/wordprocessingml/2006/main" xmlns:w14="http://schemas.microsoft.com/office/word/2010/wordml" xmlns:w15="http://schemas.microsoft.com/office/word/2012/wordml" xmlns:w16cex="http://schemas.microsoft.com/office/word/2018/wordml/cex" xmlns:w16cid="http://schemas.microsoft.com/office/word/2016/wordml/cid" xmlns:w16="http://schemas.microsoft.com/office/word/2018/wordml" xmlns:w16du="http://schemas.microsoft.com/office/word/2023/wordml/word16du" xmlns:w16sdtdh="http://schemas.microsoft.com/office/word/2020/wordml/sdtdatahash" xmlns:w16se="http://schemas.microsoft.com/office/word/2015/wordml/symex" xmlns:wpg="http://schemas.microsoft.com/office/word/2010/wordprocessingGroup" xmlns:wpi="http://schemas.microsoft.com/office/word/2010/wordprocessingInk" xmlns:wne="http://schemas.microsoft.com/office/word/2006/wordml" xmlns:wps="http://schemas.microsoft.com/office/word/2010/wordprocessingShape" mc:Ignorable="w14 w15 w16se w16cid w16 w16cex w16sdtdh w16du wp14">
   <w:endnote w:type="separator" w:id="-1">
     <w:p>
       <w:r>
@@ -2628,7 +2746,7 @@
 </file>
 
 <file path=word/footnotes.xml><?xml version="1.0" encoding="utf-8"?>
-<w:footnotes xmlns:wpc="http://schemas.microsoft.com/office/word/2010/wordprocessingCanvas" xmlns:cx="http://schemas.microsoft.com/office/drawing/2014/chartex" xmlns:cx1="http://schemas.microsoft.com/office/drawing/2015/9/8/chartex" xmlns:cx2="http://schemas.microsoft.com/office/drawing/2015/10/21/chartex" xmlns:cx3="http://schemas.microsoft.com/office/drawing/2016/5/9/chartex" xmlns:cx4="http://schemas.microsoft.com/office/drawing/2016/5/10/chartex" xmlns:cx5="http://schemas.microsoft.com/office/drawing/2016/5/11/chartex" xmlns:cx6="http://schemas.microsoft.com/office/drawing/2016/5/12/chartex" xmlns:cx7="http://schemas.microsoft.com/office/drawing/2016/5/13/chartex" xmlns:cx8="http://schemas.microsoft.com/office/drawing/2016/5/14/chartex" xmlns:mc="http://schemas.openxmlformats.org/markup-compatibility/2006" xmlns:aink="http://schemas.microsoft.com/office/drawing/2016/ink" xmlns:am3d="http://schemas.microsoft.com/office/drawing/2017/model3d" xmlns:o="urn:schemas-microsoft-com:office:office" xmlns:r="http://schemas.openxmlformats.org/officeDocument/2006/relationships" xmlns:m="http://schemas.openxmlformats.org/officeDocument/2006/math" xmlns:v="urn:schemas-microsoft-com:vml" xmlns:wp14="http://schemas.microsoft.com/office/word/2010/wordprocessingDrawing" xmlns:wp="http://schemas.openxmlformats.org/drawingml/2006/wordprocessingDrawing" xmlns:w10="urn:schemas-microsoft-com:office:word" xmlns:w="http://schemas.openxmlformats.org/wordprocessingml/2006/main" xmlns:w14="http://schemas.microsoft.com/office/word/2010/wordml" xmlns:w15="http://schemas.microsoft.com/office/word/2012/wordml" xmlns:w16cex="http://schemas.microsoft.com/office/word/2018/wordml/cex" xmlns:w16cid="http://schemas.microsoft.com/office/word/2016/wordml/cid" xmlns:w16="http://schemas.microsoft.com/office/word/2018/wordml" xmlns:w16sdtdh="http://schemas.microsoft.com/office/word/2020/wordml/sdtdatahash" xmlns:w16se="http://schemas.microsoft.com/office/word/2015/wordml/symex" xmlns:wpg="http://schemas.microsoft.com/office/word/2010/wordprocessingGroup" xmlns:wpi="http://schemas.microsoft.com/office/word/2010/wordprocessingInk" xmlns:wne="http://schemas.microsoft.com/office/word/2006/wordml" xmlns:wps="http://schemas.microsoft.com/office/word/2010/wordprocessingShape" mc:Ignorable="w14 w15 w16se w16cid w16 w16cex w16sdtdh wp14">
+<w:footnotes xmlns:wpc="http://schemas.microsoft.com/office/word/2010/wordprocessingCanvas" xmlns:cx="http://schemas.microsoft.com/office/drawing/2014/chartex" xmlns:cx1="http://schemas.microsoft.com/office/drawing/2015/9/8/chartex" xmlns:cx2="http://schemas.microsoft.com/office/drawing/2015/10/21/chartex" xmlns:cx3="http://schemas.microsoft.com/office/drawing/2016/5/9/chartex" xmlns:cx4="http://schemas.microsoft.com/office/drawing/2016/5/10/chartex" xmlns:cx5="http://schemas.microsoft.com/office/drawing/2016/5/11/chartex" xmlns:cx6="http://schemas.microsoft.com/office/drawing/2016/5/12/chartex" xmlns:cx7="http://schemas.microsoft.com/office/drawing/2016/5/13/chartex" xmlns:cx8="http://schemas.microsoft.com/office/drawing/2016/5/14/chartex" xmlns:mc="http://schemas.openxmlformats.org/markup-compatibility/2006" xmlns:aink="http://schemas.microsoft.com/office/drawing/2016/ink" xmlns:am3d="http://schemas.microsoft.com/office/drawing/2017/model3d" xmlns:o="urn:schemas-microsoft-com:office:office" xmlns:oel="http://schemas.microsoft.com/office/2019/extlst" xmlns:r="http://schemas.openxmlformats.org/officeDocument/2006/relationships" xmlns:m="http://schemas.openxmlformats.org/officeDocument/2006/math" xmlns:v="urn:schemas-microsoft-com:vml" xmlns:wp14="http://schemas.microsoft.com/office/word/2010/wordprocessingDrawing" xmlns:wp="http://schemas.openxmlformats.org/drawingml/2006/wordprocessingDrawing" xmlns:w10="urn:schemas-microsoft-com:office:word" xmlns:w="http://schemas.openxmlformats.org/wordprocessingml/2006/main" xmlns:w14="http://schemas.microsoft.com/office/word/2010/wordml" xmlns:w15="http://schemas.microsoft.com/office/word/2012/wordml" xmlns:w16cex="http://schemas.microsoft.com/office/word/2018/wordml/cex" xmlns:w16cid="http://schemas.microsoft.com/office/word/2016/wordml/cid" xmlns:w16="http://schemas.microsoft.com/office/word/2018/wordml" xmlns:w16du="http://schemas.microsoft.com/office/word/2023/wordml/word16du" xmlns:w16sdtdh="http://schemas.microsoft.com/office/word/2020/wordml/sdtdatahash" xmlns:w16se="http://schemas.microsoft.com/office/word/2015/wordml/symex" xmlns:wpg="http://schemas.microsoft.com/office/word/2010/wordprocessingGroup" xmlns:wpi="http://schemas.microsoft.com/office/word/2010/wordprocessingInk" xmlns:wne="http://schemas.microsoft.com/office/word/2006/wordml" xmlns:wps="http://schemas.microsoft.com/office/word/2010/wordprocessingShape" mc:Ignorable="w14 w15 w16se w16cid w16 w16cex w16sdtdh w16du wp14">
   <w:footnote w:type="separator" w:id="-1">
     <w:p>
       <w:r>
@@ -2647,7 +2765,7 @@
 </file>
 
 <file path=word/header1.xml><?xml version="1.0" encoding="utf-8"?>
-<w:hdr xmlns:wpc="http://schemas.microsoft.com/office/word/2010/wordprocessingCanvas" xmlns:cx="http://schemas.microsoft.com/office/drawing/2014/chartex" xmlns:cx1="http://schemas.microsoft.com/office/drawing/2015/9/8/chartex" xmlns:cx2="http://schemas.microsoft.com/office/drawing/2015/10/21/chartex" xmlns:cx3="http://schemas.microsoft.com/office/drawing/2016/5/9/chartex" xmlns:cx4="http://schemas.microsoft.com/office/drawing/2016/5/10/chartex" xmlns:cx5="http://schemas.microsoft.com/office/drawing/2016/5/11/chartex" xmlns:cx6="http://schemas.microsoft.com/office/drawing/2016/5/12/chartex" xmlns:cx7="http://schemas.microsoft.com/office/drawing/2016/5/13/chartex" xmlns:cx8="http://schemas.microsoft.com/office/drawing/2016/5/14/chartex" xmlns:mc="http://schemas.openxmlformats.org/markup-compatibility/2006" xmlns:aink="http://schemas.microsoft.com/office/drawing/2016/ink" xmlns:am3d="http://schemas.microsoft.com/office/drawing/2017/model3d" xmlns:o="urn:schemas-microsoft-com:office:office" xmlns:r="http://schemas.openxmlformats.org/officeDocument/2006/relationships" xmlns:m="http://schemas.openxmlformats.org/officeDocument/2006/math" xmlns:v="urn:schemas-microsoft-com:vml" xmlns:wp14="http://schemas.microsoft.com/office/word/2010/wordprocessingDrawing" xmlns:wp="http://schemas.openxmlformats.org/drawingml/2006/wordprocessingDrawing" xmlns:w10="urn:schemas-microsoft-com:office:word" xmlns:w="http://schemas.openxmlformats.org/wordprocessingml/2006/main" xmlns:w14="http://schemas.microsoft.com/office/word/2010/wordml" xmlns:w15="http://schemas.microsoft.com/office/word/2012/wordml" xmlns:w16cex="http://schemas.microsoft.com/office/word/2018/wordml/cex" xmlns:w16cid="http://schemas.microsoft.com/office/word/2016/wordml/cid" xmlns:w16="http://schemas.microsoft.com/office/word/2018/wordml" xmlns:w16sdtdh="http://schemas.microsoft.com/office/word/2020/wordml/sdtdatahash" xmlns:w16se="http://schemas.microsoft.com/office/word/2015/wordml/symex" xmlns:wpg="http://schemas.microsoft.com/office/word/2010/wordprocessingGroup" xmlns:wpi="http://schemas.microsoft.com/office/word/2010/wordprocessingInk" xmlns:wne="http://schemas.microsoft.com/office/word/2006/wordml" xmlns:wps="http://schemas.microsoft.com/office/word/2010/wordprocessingShape" mc:Ignorable="w14 w15 w16se w16cid w16 w16cex w16sdtdh wp14">
+<w:hdr xmlns:wpc="http://schemas.microsoft.com/office/word/2010/wordprocessingCanvas" xmlns:cx="http://schemas.microsoft.com/office/drawing/2014/chartex" xmlns:cx1="http://schemas.microsoft.com/office/drawing/2015/9/8/chartex" xmlns:cx2="http://schemas.microsoft.com/office/drawing/2015/10/21/chartex" xmlns:cx3="http://schemas.microsoft.com/office/drawing/2016/5/9/chartex" xmlns:cx4="http://schemas.microsoft.com/office/drawing/2016/5/10/chartex" xmlns:cx5="http://schemas.microsoft.com/office/drawing/2016/5/11/chartex" xmlns:cx6="http://schemas.microsoft.com/office/drawing/2016/5/12/chartex" xmlns:cx7="http://schemas.microsoft.com/office/drawing/2016/5/13/chartex" xmlns:cx8="http://schemas.microsoft.com/office/drawing/2016/5/14/chartex" xmlns:mc="http://schemas.openxmlformats.org/markup-compatibility/2006" xmlns:aink="http://schemas.microsoft.com/office/drawing/2016/ink" xmlns:am3d="http://schemas.microsoft.com/office/drawing/2017/model3d" xmlns:o="urn:schemas-microsoft-com:office:office" xmlns:oel="http://schemas.microsoft.com/office/2019/extlst" xmlns:r="http://schemas.openxmlformats.org/officeDocument/2006/relationships" xmlns:m="http://schemas.openxmlformats.org/officeDocument/2006/math" xmlns:v="urn:schemas-microsoft-com:vml" xmlns:wp14="http://schemas.microsoft.com/office/word/2010/wordprocessingDrawing" xmlns:wp="http://schemas.openxmlformats.org/drawingml/2006/wordprocessingDrawing" xmlns:w10="urn:schemas-microsoft-com:office:word" xmlns:w="http://schemas.openxmlformats.org/wordprocessingml/2006/main" xmlns:w14="http://schemas.microsoft.com/office/word/2010/wordml" xmlns:w15="http://schemas.microsoft.com/office/word/2012/wordml" xmlns:w16cex="http://schemas.microsoft.com/office/word/2018/wordml/cex" xmlns:w16cid="http://schemas.microsoft.com/office/word/2016/wordml/cid" xmlns:w16="http://schemas.microsoft.com/office/word/2018/wordml" xmlns:w16du="http://schemas.microsoft.com/office/word/2023/wordml/word16du" xmlns:w16sdtdh="http://schemas.microsoft.com/office/word/2020/wordml/sdtdatahash" xmlns:w16se="http://schemas.microsoft.com/office/word/2015/wordml/symex" xmlns:wpg="http://schemas.microsoft.com/office/word/2010/wordprocessingGroup" xmlns:wpi="http://schemas.microsoft.com/office/word/2010/wordprocessingInk" xmlns:wne="http://schemas.microsoft.com/office/word/2006/wordml" xmlns:wps="http://schemas.microsoft.com/office/word/2010/wordprocessingShape" mc:Ignorable="w14 w15 w16se w16cid w16 w16cex w16sdtdh w16du wp14">
   <w:sdt>
     <w:sdtPr>
       <w:id w:val="1519964153"/>
@@ -2696,7 +2814,7 @@
 </file>
 
 <file path=word/numbering.xml><?xml version="1.0" encoding="utf-8"?>
-<w:numbering xmlns:wpc="http://schemas.microsoft.com/office/word/2010/wordprocessingCanvas" xmlns:cx="http://schemas.microsoft.com/office/drawing/2014/chartex" xmlns:cx1="http://schemas.microsoft.com/office/drawing/2015/9/8/chartex" xmlns:cx2="http://schemas.microsoft.com/office/drawing/2015/10/21/chartex" xmlns:cx3="http://schemas.microsoft.com/office/drawing/2016/5/9/chartex" xmlns:cx4="http://schemas.microsoft.com/office/drawing/2016/5/10/chartex" xmlns:cx5="http://schemas.microsoft.com/office/drawing/2016/5/11/chartex" xmlns:cx6="http://schemas.microsoft.com/office/drawing/2016/5/12/chartex" xmlns:cx7="http://schemas.microsoft.com/office/drawing/2016/5/13/chartex" xmlns:cx8="http://schemas.microsoft.com/office/drawing/2016/5/14/chartex" xmlns:mc="http://schemas.openxmlformats.org/markup-compatibility/2006" xmlns:aink="http://schemas.microsoft.com/office/drawing/2016/ink" xmlns:am3d="http://schemas.microsoft.com/office/drawing/2017/model3d" xmlns:o="urn:schemas-microsoft-com:office:office" xmlns:r="http://schemas.openxmlformats.org/officeDocument/2006/relationships" xmlns:m="http://schemas.openxmlformats.org/officeDocument/2006/math" xmlns:v="urn:schemas-microsoft-com:vml" xmlns:wp14="http://schemas.microsoft.com/office/word/2010/wordprocessingDrawing" xmlns:wp="http://schemas.openxmlformats.org/drawingml/2006/wordprocessingDrawing" xmlns:w10="urn:schemas-microsoft-com:office:word" xmlns:w="http://schemas.openxmlformats.org/wordprocessingml/2006/main" xmlns:w14="http://schemas.microsoft.com/office/word/2010/wordml" xmlns:w15="http://schemas.microsoft.com/office/word/2012/wordml" xmlns:w16cex="http://schemas.microsoft.com/office/word/2018/wordml/cex" xmlns:w16cid="http://schemas.microsoft.com/office/word/2016/wordml/cid" xmlns:w16="http://schemas.microsoft.com/office/word/2018/wordml" xmlns:w16sdtdh="http://schemas.microsoft.com/office/word/2020/wordml/sdtdatahash" xmlns:w16se="http://schemas.microsoft.com/office/word/2015/wordml/symex" xmlns:wpg="http://schemas.microsoft.com/office/word/2010/wordprocessingGroup" xmlns:wpi="http://schemas.microsoft.com/office/word/2010/wordprocessingInk" xmlns:wne="http://schemas.microsoft.com/office/word/2006/wordml" xmlns:wps="http://schemas.microsoft.com/office/word/2010/wordprocessingShape" mc:Ignorable="w14 w15 w16se w16cid w16 w16cex w16sdtdh wp14">
+<w:numbering xmlns:wpc="http://schemas.microsoft.com/office/word/2010/wordprocessingCanvas" xmlns:cx="http://schemas.microsoft.com/office/drawing/2014/chartex" xmlns:cx1="http://schemas.microsoft.com/office/drawing/2015/9/8/chartex" xmlns:cx2="http://schemas.microsoft.com/office/drawing/2015/10/21/chartex" xmlns:cx3="http://schemas.microsoft.com/office/drawing/2016/5/9/chartex" xmlns:cx4="http://schemas.microsoft.com/office/drawing/2016/5/10/chartex" xmlns:cx5="http://schemas.microsoft.com/office/drawing/2016/5/11/chartex" xmlns:cx6="http://schemas.microsoft.com/office/drawing/2016/5/12/chartex" xmlns:cx7="http://schemas.microsoft.com/office/drawing/2016/5/13/chartex" xmlns:cx8="http://schemas.microsoft.com/office/drawing/2016/5/14/chartex" xmlns:mc="http://schemas.openxmlformats.org/markup-compatibility/2006" xmlns:aink="http://schemas.microsoft.com/office/drawing/2016/ink" xmlns:am3d="http://schemas.microsoft.com/office/drawing/2017/model3d" xmlns:o="urn:schemas-microsoft-com:office:office" xmlns:oel="http://schemas.microsoft.com/office/2019/extlst" xmlns:r="http://schemas.openxmlformats.org/officeDocument/2006/relationships" xmlns:m="http://schemas.openxmlformats.org/officeDocument/2006/math" xmlns:v="urn:schemas-microsoft-com:vml" xmlns:wp14="http://schemas.microsoft.com/office/word/2010/wordprocessingDrawing" xmlns:wp="http://schemas.openxmlformats.org/drawingml/2006/wordprocessingDrawing" xmlns:w10="urn:schemas-microsoft-com:office:word" xmlns:w="http://schemas.openxmlformats.org/wordprocessingml/2006/main" xmlns:w14="http://schemas.microsoft.com/office/word/2010/wordml" xmlns:w15="http://schemas.microsoft.com/office/word/2012/wordml" xmlns:w16cex="http://schemas.microsoft.com/office/word/2018/wordml/cex" xmlns:w16cid="http://schemas.microsoft.com/office/word/2016/wordml/cid" xmlns:w16="http://schemas.microsoft.com/office/word/2018/wordml" xmlns:w16du="http://schemas.microsoft.com/office/word/2023/wordml/word16du" xmlns:w16sdtdh="http://schemas.microsoft.com/office/word/2020/wordml/sdtdatahash" xmlns:w16se="http://schemas.microsoft.com/office/word/2015/wordml/symex" xmlns:wpg="http://schemas.microsoft.com/office/word/2010/wordprocessingGroup" xmlns:wpi="http://schemas.microsoft.com/office/word/2010/wordprocessingInk" xmlns:wne="http://schemas.microsoft.com/office/word/2006/wordml" xmlns:wps="http://schemas.microsoft.com/office/word/2010/wordprocessingShape" mc:Ignorable="w14 w15 w16se w16cid w16 w16cex w16sdtdh w16du wp14">
   <w:abstractNum w:abstractNumId="0" w15:restartNumberingAfterBreak="0">
     <w:nsid w:val="0B864EF2"/>
     <w:multiLevelType w:val="hybridMultilevel"/>
@@ -3437,32 +3555,32 @@
       </w:pPr>
     </w:lvl>
   </w:abstractNum>
-  <w:num w:numId="1">
+  <w:num w:numId="1" w16cid:durableId="1582061307">
     <w:abstractNumId w:val="6"/>
   </w:num>
-  <w:num w:numId="2">
+  <w:num w:numId="2" w16cid:durableId="1439837269">
     <w:abstractNumId w:val="4"/>
   </w:num>
-  <w:num w:numId="3">
+  <w:num w:numId="3" w16cid:durableId="1521092032">
     <w:abstractNumId w:val="2"/>
   </w:num>
-  <w:num w:numId="4">
+  <w:num w:numId="4" w16cid:durableId="1838616706">
     <w:abstractNumId w:val="3"/>
   </w:num>
-  <w:num w:numId="5">
+  <w:num w:numId="5" w16cid:durableId="1918901111">
     <w:abstractNumId w:val="5"/>
   </w:num>
-  <w:num w:numId="6">
+  <w:num w:numId="6" w16cid:durableId="668869861">
     <w:abstractNumId w:val="0"/>
   </w:num>
-  <w:num w:numId="7">
+  <w:num w:numId="7" w16cid:durableId="1053627021">
     <w:abstractNumId w:val="1"/>
   </w:num>
 </w:numbering>
 </file>
 
 <file path=word/styles.xml><?xml version="1.0" encoding="utf-8"?>
-<w:styles xmlns:mc="http://schemas.openxmlformats.org/markup-compatibility/2006" xmlns:r="http://schemas.openxmlformats.org/officeDocument/2006/relationships" xmlns:w="http://schemas.openxmlformats.org/wordprocessingml/2006/main" xmlns:w14="http://schemas.microsoft.com/office/word/2010/wordml" xmlns:w15="http://schemas.microsoft.com/office/word/2012/wordml" xmlns:w16cex="http://schemas.microsoft.com/office/word/2018/wordml/cex" xmlns:w16cid="http://schemas.microsoft.com/office/word/2016/wordml/cid" xmlns:w16="http://schemas.microsoft.com/office/word/2018/wordml" xmlns:w16sdtdh="http://schemas.microsoft.com/office/word/2020/wordml/sdtdatahash" xmlns:w16se="http://schemas.microsoft.com/office/word/2015/wordml/symex" mc:Ignorable="w14 w15 w16se w16cid w16 w16cex w16sdtdh">
+<w:styles xmlns:mc="http://schemas.openxmlformats.org/markup-compatibility/2006" xmlns:r="http://schemas.openxmlformats.org/officeDocument/2006/relationships" xmlns:w="http://schemas.openxmlformats.org/wordprocessingml/2006/main" xmlns:w14="http://schemas.microsoft.com/office/word/2010/wordml" xmlns:w15="http://schemas.microsoft.com/office/word/2012/wordml" xmlns:w16cex="http://schemas.microsoft.com/office/word/2018/wordml/cex" xmlns:w16cid="http://schemas.microsoft.com/office/word/2016/wordml/cid" xmlns:w16="http://schemas.microsoft.com/office/word/2018/wordml" xmlns:w16du="http://schemas.microsoft.com/office/word/2023/wordml/word16du" xmlns:w16sdtdh="http://schemas.microsoft.com/office/word/2020/wordml/sdtdatahash" xmlns:w16se="http://schemas.microsoft.com/office/word/2015/wordml/symex" mc:Ignorable="w14 w15 w16se w16cid w16 w16cex w16sdtdh w16du">
   <w:docDefaults>
     <w:rPrDefault>
       <w:rPr>
@@ -3584,6 +3702,7 @@
     <w:lsdException w:name="HTML Sample" w:semiHidden="1" w:unhideWhenUsed="1"/>
     <w:lsdException w:name="HTML Typewriter" w:semiHidden="1" w:unhideWhenUsed="1"/>
     <w:lsdException w:name="HTML Variable" w:semiHidden="1" w:unhideWhenUsed="1"/>
+    <w:lsdException w:name="Normal Table" w:semiHidden="1" w:unhideWhenUsed="1"/>
     <w:lsdException w:name="annotation subject" w:semiHidden="1" w:unhideWhenUsed="1"/>
     <w:lsdException w:name="No List" w:semiHidden="1" w:unhideWhenUsed="1"/>
     <w:lsdException w:name="Outline List 1" w:semiHidden="1" w:unhideWhenUsed="1"/>
@@ -3626,8 +3745,11 @@
     <w:lsdException w:name="Table Contemporary" w:semiHidden="1" w:unhideWhenUsed="1"/>
     <w:lsdException w:name="Table Elegant" w:semiHidden="1" w:unhideWhenUsed="1"/>
     <w:lsdException w:name="Table Professional" w:semiHidden="1" w:unhideWhenUsed="1"/>
+    <w:lsdException w:name="Table Subtle 1" w:semiHidden="1" w:unhideWhenUsed="1"/>
     <w:lsdException w:name="Table Subtle 2" w:semiHidden="1" w:unhideWhenUsed="1"/>
     <w:lsdException w:name="Table Web 1" w:semiHidden="1" w:unhideWhenUsed="1"/>
+    <w:lsdException w:name="Table Web 2" w:semiHidden="1" w:unhideWhenUsed="1"/>
+    <w:lsdException w:name="Table Web 3" w:semiHidden="1" w:unhideWhenUsed="1"/>
     <w:lsdException w:name="Balloon Text" w:semiHidden="1" w:unhideWhenUsed="1"/>
     <w:lsdException w:name="Table Grid" w:uiPriority="59"/>
     <w:lsdException w:name="Table Theme" w:semiHidden="1" w:unhideWhenUsed="1"/>

</xml_diff>